<commit_message>
updating ad_assumptions.docx & ad_assumptions.pdf
</commit_message>
<xml_diff>
--- a/Assignments/Ass1A/ad_assumptions.docx
+++ b/Assignments/Ass1A/ad_assumptions.docx
@@ -64,11 +64,295 @@
       </w:r>
     </w:p>
     <w:p>
-      <w:r>
-        <w:t xml:space="preserve">"No assumptions made" </w:t>
+      <w:pPr>
+        <w:pStyle w:val="Heading1"/>
+        <w:spacing w:line="360" w:lineRule="auto"/>
+        <w:rPr>
+          <w:lang w:val="en-US"/>
+        </w:rPr>
+      </w:pPr>
+      <w:r>
+        <w:rPr>
+          <w:lang w:val="en-US"/>
+        </w:rPr>
+        <w:t>Assumptions Made</w:t>
+      </w:r>
+      <w:r>
+        <w:rPr>
+          <w:lang w:val="en-US"/>
+        </w:rPr>
+        <w:t>:</w:t>
       </w:r>
     </w:p>
-    <w:p/>
+    <w:p>
+      <w:pPr>
+        <w:pStyle w:val="ListParagraph"/>
+        <w:numPr>
+          <w:ilvl w:val="0"/>
+          <w:numId w:val="3"/>
+        </w:numPr>
+        <w:spacing w:line="360" w:lineRule="auto"/>
+        <w:rPr>
+          <w:lang w:val="en-US"/>
+        </w:rPr>
+      </w:pPr>
+      <w:r>
+        <w:rPr>
+          <w:lang w:val="en-US"/>
+        </w:rPr>
+        <w:t xml:space="preserve">For the </w:t>
+      </w:r>
+      <w:r>
+        <w:rPr>
+          <w:b/>
+          <w:bCs/>
+          <w:lang w:val="en-US"/>
+        </w:rPr>
+        <w:t>Visit</w:t>
+      </w:r>
+      <w:r>
+        <w:rPr>
+          <w:lang w:val="en-US"/>
+        </w:rPr>
+        <w:t xml:space="preserve"> entity, </w:t>
+      </w:r>
+      <w:proofErr w:type="spellStart"/>
+      <w:r>
+        <w:rPr>
+          <w:lang w:val="en-US"/>
+        </w:rPr>
+        <w:t>visit_date</w:t>
+      </w:r>
+      <w:proofErr w:type="spellEnd"/>
+      <w:r>
+        <w:rPr>
+          <w:lang w:val="en-US"/>
+        </w:rPr>
+        <w:t xml:space="preserve">, </w:t>
+      </w:r>
+      <w:proofErr w:type="spellStart"/>
+      <w:r>
+        <w:rPr>
+          <w:lang w:val="en-US"/>
+        </w:rPr>
+        <w:t>visit_t</w:t>
+      </w:r>
+      <w:r>
+        <w:rPr>
+          <w:lang w:val="en-US"/>
+        </w:rPr>
+        <w:t>ime</w:t>
+      </w:r>
+      <w:proofErr w:type="spellEnd"/>
+      <w:r>
+        <w:rPr>
+          <w:lang w:val="en-US"/>
+        </w:rPr>
+        <w:t xml:space="preserve">, </w:t>
+      </w:r>
+      <w:proofErr w:type="spellStart"/>
+      <w:r>
+        <w:rPr>
+          <w:lang w:val="en-US"/>
+        </w:rPr>
+        <w:t>visit_c</w:t>
+      </w:r>
+      <w:r>
+        <w:rPr>
+          <w:lang w:val="en-US"/>
+        </w:rPr>
+        <w:t>linic</w:t>
+      </w:r>
+      <w:proofErr w:type="spellEnd"/>
+      <w:r>
+        <w:rPr>
+          <w:lang w:val="en-US"/>
+        </w:rPr>
+        <w:t xml:space="preserve">, and </w:t>
+      </w:r>
+      <w:proofErr w:type="spellStart"/>
+      <w:r>
+        <w:rPr>
+          <w:lang w:val="en-US"/>
+        </w:rPr>
+        <w:t>attending_vet</w:t>
+      </w:r>
+      <w:proofErr w:type="spellEnd"/>
+      <w:r>
+        <w:rPr>
+          <w:lang w:val="en-US"/>
+        </w:rPr>
+        <w:t xml:space="preserve"> are used as keys</w:t>
+      </w:r>
+      <w:r>
+        <w:rPr>
+          <w:lang w:val="en-US"/>
+        </w:rPr>
+        <w:t xml:space="preserve"> </w:t>
+      </w:r>
+      <w:r>
+        <w:rPr>
+          <w:lang w:val="en-US"/>
+        </w:rPr>
+        <w:t xml:space="preserve">because no vet can be at </w:t>
+      </w:r>
+      <w:r>
+        <w:rPr>
+          <w:lang w:val="en-US"/>
+        </w:rPr>
+        <w:t>more than 1</w:t>
+      </w:r>
+      <w:r>
+        <w:rPr>
+          <w:lang w:val="en-US"/>
+        </w:rPr>
+        <w:t xml:space="preserve"> clinic at the same date and time</w:t>
+      </w:r>
+      <w:r>
+        <w:rPr>
+          <w:lang w:val="en-US"/>
+        </w:rPr>
+        <w:t>, so it is unique for every visit.</w:t>
+      </w:r>
+    </w:p>
+    <w:p>
+      <w:pPr>
+        <w:pStyle w:val="ListParagraph"/>
+        <w:numPr>
+          <w:ilvl w:val="0"/>
+          <w:numId w:val="3"/>
+        </w:numPr>
+        <w:spacing w:line="360" w:lineRule="auto"/>
+        <w:rPr>
+          <w:lang w:val="en-US"/>
+        </w:rPr>
+      </w:pPr>
+      <w:r>
+        <w:rPr>
+          <w:lang w:val="en-US"/>
+        </w:rPr>
+        <w:t xml:space="preserve">For the </w:t>
+      </w:r>
+      <w:r>
+        <w:rPr>
+          <w:b/>
+          <w:bCs/>
+          <w:lang w:val="en-US"/>
+        </w:rPr>
+        <w:t>Visit</w:t>
+      </w:r>
+      <w:r>
+        <w:rPr>
+          <w:lang w:val="en-US"/>
+        </w:rPr>
+        <w:t xml:space="preserve"> entity I added a </w:t>
+      </w:r>
+      <w:proofErr w:type="spellStart"/>
+      <w:r>
+        <w:rPr>
+          <w:lang w:val="en-US"/>
+        </w:rPr>
+        <w:t>original_vis</w:t>
+      </w:r>
+      <w:r>
+        <w:rPr>
+          <w:lang w:val="en-US"/>
+        </w:rPr>
+        <w:t>i</w:t>
+      </w:r>
+      <w:r>
+        <w:rPr>
+          <w:lang w:val="en-US"/>
+        </w:rPr>
+        <w:t>t</w:t>
+      </w:r>
+      <w:proofErr w:type="spellEnd"/>
+      <w:r>
+        <w:rPr>
+          <w:lang w:val="en-US"/>
+        </w:rPr>
+        <w:t xml:space="preserve"> attribute that will contain the subsequent visit, if there is no subsequent visit (this is the first visit) it will contain “None”</w:t>
+      </w:r>
+      <w:r>
+        <w:rPr>
+          <w:lang w:val="en-US"/>
+        </w:rPr>
+        <w:t>.</w:t>
+      </w:r>
+    </w:p>
+    <w:p>
+      <w:pPr>
+        <w:pStyle w:val="ListParagraph"/>
+        <w:numPr>
+          <w:ilvl w:val="0"/>
+          <w:numId w:val="3"/>
+        </w:numPr>
+        <w:spacing w:line="360" w:lineRule="auto"/>
+        <w:rPr>
+          <w:lang w:val="en-US"/>
+        </w:rPr>
+      </w:pPr>
+      <w:r>
+        <w:rPr>
+          <w:lang w:val="en-US"/>
+        </w:rPr>
+        <w:t xml:space="preserve">For the </w:t>
+      </w:r>
+      <w:r>
+        <w:rPr>
+          <w:b/>
+          <w:bCs/>
+          <w:lang w:val="en-US"/>
+        </w:rPr>
+        <w:t>Vet</w:t>
+      </w:r>
+      <w:r>
+        <w:rPr>
+          <w:lang w:val="en-US"/>
+        </w:rPr>
+        <w:t xml:space="preserve"> entity, I added a </w:t>
+      </w:r>
+      <w:proofErr w:type="spellStart"/>
+      <w:r>
+        <w:rPr>
+          <w:lang w:val="en-US"/>
+        </w:rPr>
+        <w:t>area_of_specialisation</w:t>
+      </w:r>
+      <w:proofErr w:type="spellEnd"/>
+      <w:r>
+        <w:rPr>
+          <w:lang w:val="en-US"/>
+        </w:rPr>
+        <w:t xml:space="preserve"> attribute that will contain the vet</w:t>
+      </w:r>
+      <w:r>
+        <w:rPr>
+          <w:lang w:val="en-US"/>
+        </w:rPr>
+        <w:t>’</w:t>
+      </w:r>
+      <w:r>
+        <w:rPr>
+          <w:lang w:val="en-US"/>
+        </w:rPr>
+        <w:t xml:space="preserve">s area of </w:t>
+      </w:r>
+      <w:proofErr w:type="spellStart"/>
+      <w:r>
+        <w:rPr>
+          <w:lang w:val="en-US"/>
+        </w:rPr>
+        <w:t>specialisation</w:t>
+      </w:r>
+      <w:proofErr w:type="spellEnd"/>
+      <w:r>
+        <w:rPr>
+          <w:lang w:val="en-US"/>
+        </w:rPr>
+        <w:t>, if there isn’t one (the vet is not a specialist vet) it will contain ”None”.</w:t>
+      </w:r>
+    </w:p>
     <w:sectPr>
       <w:pgSz w:w="12240" w:h="15840"/>
       <w:pgMar w:top="720" w:right="720" w:bottom="720" w:left="720" w:header="708" w:footer="708" w:gutter="0"/>
@@ -82,16 +366,16 @@
 <file path=word/numbering.xml><?xml version="1.0" encoding="utf-8"?>
 <w:numbering xmlns:wpc="http://schemas.microsoft.com/office/word/2010/wordprocessingCanvas" xmlns:cx="http://schemas.microsoft.com/office/drawing/2014/chartex" xmlns:cx1="http://schemas.microsoft.com/office/drawing/2015/9/8/chartex" xmlns:cx2="http://schemas.microsoft.com/office/drawing/2015/10/21/chartex" xmlns:cx3="http://schemas.microsoft.com/office/drawing/2016/5/9/chartex" xmlns:cx4="http://schemas.microsoft.com/office/drawing/2016/5/10/chartex" xmlns:cx5="http://schemas.microsoft.com/office/drawing/2016/5/11/chartex" xmlns:cx6="http://schemas.microsoft.com/office/drawing/2016/5/12/chartex" xmlns:cx7="http://schemas.microsoft.com/office/drawing/2016/5/13/chartex" xmlns:cx8="http://schemas.microsoft.com/office/drawing/2016/5/14/chartex" xmlns:mc="http://schemas.openxmlformats.org/markup-compatibility/2006" xmlns:aink="http://schemas.microsoft.com/office/drawing/2016/ink" xmlns:am3d="http://schemas.microsoft.com/office/drawing/2017/model3d" xmlns:o="urn:schemas-microsoft-com:office:office" xmlns:r="http://schemas.openxmlformats.org/officeDocument/2006/relationships" xmlns:m="http://schemas.openxmlformats.org/officeDocument/2006/math" xmlns:v="urn:schemas-microsoft-com:vml" xmlns:wp14="http://schemas.microsoft.com/office/word/2010/wordprocessingDrawing" xmlns:wp="http://schemas.openxmlformats.org/drawingml/2006/wordprocessingDrawing" xmlns:w10="urn:schemas-microsoft-com:office:word" xmlns:w="http://schemas.openxmlformats.org/wordprocessingml/2006/main" xmlns:w14="http://schemas.microsoft.com/office/word/2010/wordml" xmlns:w15="http://schemas.microsoft.com/office/word/2012/wordml" xmlns:w16cex="http://schemas.microsoft.com/office/word/2018/wordml/cex" xmlns:w16cid="http://schemas.microsoft.com/office/word/2016/wordml/cid" xmlns:w16="http://schemas.microsoft.com/office/word/2018/wordml" xmlns:w16se="http://schemas.microsoft.com/office/word/2015/wordml/symex" xmlns:wpg="http://schemas.microsoft.com/office/word/2010/wordprocessingGroup" xmlns:wpi="http://schemas.microsoft.com/office/word/2010/wordprocessingInk" xmlns:wne="http://schemas.microsoft.com/office/word/2006/wordml" xmlns:wps="http://schemas.microsoft.com/office/word/2010/wordprocessingShape" mc:Ignorable="w14 w15 w16se w16cid w16 w16cex wp14">
   <w:abstractNum w:abstractNumId="0" w15:restartNumberingAfterBreak="0">
-    <w:nsid w:val="79911088"/>
+    <w:nsid w:val="63F216BA"/>
     <w:multiLevelType w:val="hybridMultilevel"/>
-    <w:tmpl w:val="B89254AA"/>
-    <w:lvl w:ilvl="0" w:tplc="5ED0EE42">
+    <w:tmpl w:val="217C0B5E"/>
+    <w:lvl w:ilvl="0" w:tplc="04090001">
       <w:start w:val="1"/>
       <w:numFmt w:val="bullet"/>
       <w:lvlText w:val=""/>
       <w:lvlJc w:val="left"/>
       <w:pPr>
-        <w:ind w:left="1440" w:hanging="360"/>
+        <w:ind w:left="720" w:hanging="360"/>
       </w:pPr>
       <w:rPr>
         <w:rFonts w:ascii="Symbol" w:hAnsi="Symbol" w:hint="default"/>
@@ -194,10 +478,126 @@
       </w:rPr>
     </w:lvl>
   </w:abstractNum>
+  <w:abstractNum w:abstractNumId="1" w15:restartNumberingAfterBreak="0">
+    <w:nsid w:val="79911088"/>
+    <w:multiLevelType w:val="hybridMultilevel"/>
+    <w:tmpl w:val="B89254AA"/>
+    <w:lvl w:ilvl="0" w:tplc="5ED0EE42">
+      <w:start w:val="1"/>
+      <w:numFmt w:val="bullet"/>
+      <w:lvlText w:val=""/>
+      <w:lvlJc w:val="left"/>
+      <w:pPr>
+        <w:ind w:left="1440" w:hanging="360"/>
+      </w:pPr>
+      <w:rPr>
+        <w:rFonts w:ascii="Symbol" w:hAnsi="Symbol" w:hint="default"/>
+      </w:rPr>
+    </w:lvl>
+    <w:lvl w:ilvl="1" w:tplc="04090003" w:tentative="1">
+      <w:start w:val="1"/>
+      <w:numFmt w:val="bullet"/>
+      <w:lvlText w:val="o"/>
+      <w:lvlJc w:val="left"/>
+      <w:pPr>
+        <w:ind w:left="1440" w:hanging="360"/>
+      </w:pPr>
+      <w:rPr>
+        <w:rFonts w:ascii="Courier New" w:hAnsi="Courier New" w:cs="Courier New" w:hint="default"/>
+      </w:rPr>
+    </w:lvl>
+    <w:lvl w:ilvl="2" w:tplc="04090005" w:tentative="1">
+      <w:start w:val="1"/>
+      <w:numFmt w:val="bullet"/>
+      <w:lvlText w:val=""/>
+      <w:lvlJc w:val="left"/>
+      <w:pPr>
+        <w:ind w:left="2160" w:hanging="360"/>
+      </w:pPr>
+      <w:rPr>
+        <w:rFonts w:ascii="Wingdings" w:hAnsi="Wingdings" w:hint="default"/>
+      </w:rPr>
+    </w:lvl>
+    <w:lvl w:ilvl="3" w:tplc="04090001" w:tentative="1">
+      <w:start w:val="1"/>
+      <w:numFmt w:val="bullet"/>
+      <w:lvlText w:val=""/>
+      <w:lvlJc w:val="left"/>
+      <w:pPr>
+        <w:ind w:left="2880" w:hanging="360"/>
+      </w:pPr>
+      <w:rPr>
+        <w:rFonts w:ascii="Symbol" w:hAnsi="Symbol" w:hint="default"/>
+      </w:rPr>
+    </w:lvl>
+    <w:lvl w:ilvl="4" w:tplc="04090003" w:tentative="1">
+      <w:start w:val="1"/>
+      <w:numFmt w:val="bullet"/>
+      <w:lvlText w:val="o"/>
+      <w:lvlJc w:val="left"/>
+      <w:pPr>
+        <w:ind w:left="3600" w:hanging="360"/>
+      </w:pPr>
+      <w:rPr>
+        <w:rFonts w:ascii="Courier New" w:hAnsi="Courier New" w:cs="Courier New" w:hint="default"/>
+      </w:rPr>
+    </w:lvl>
+    <w:lvl w:ilvl="5" w:tplc="04090005" w:tentative="1">
+      <w:start w:val="1"/>
+      <w:numFmt w:val="bullet"/>
+      <w:lvlText w:val=""/>
+      <w:lvlJc w:val="left"/>
+      <w:pPr>
+        <w:ind w:left="4320" w:hanging="360"/>
+      </w:pPr>
+      <w:rPr>
+        <w:rFonts w:ascii="Wingdings" w:hAnsi="Wingdings" w:hint="default"/>
+      </w:rPr>
+    </w:lvl>
+    <w:lvl w:ilvl="6" w:tplc="04090001" w:tentative="1">
+      <w:start w:val="1"/>
+      <w:numFmt w:val="bullet"/>
+      <w:lvlText w:val=""/>
+      <w:lvlJc w:val="left"/>
+      <w:pPr>
+        <w:ind w:left="5040" w:hanging="360"/>
+      </w:pPr>
+      <w:rPr>
+        <w:rFonts w:ascii="Symbol" w:hAnsi="Symbol" w:hint="default"/>
+      </w:rPr>
+    </w:lvl>
+    <w:lvl w:ilvl="7" w:tplc="04090003" w:tentative="1">
+      <w:start w:val="1"/>
+      <w:numFmt w:val="bullet"/>
+      <w:lvlText w:val="o"/>
+      <w:lvlJc w:val="left"/>
+      <w:pPr>
+        <w:ind w:left="5760" w:hanging="360"/>
+      </w:pPr>
+      <w:rPr>
+        <w:rFonts w:ascii="Courier New" w:hAnsi="Courier New" w:cs="Courier New" w:hint="default"/>
+      </w:rPr>
+    </w:lvl>
+    <w:lvl w:ilvl="8" w:tplc="04090005" w:tentative="1">
+      <w:start w:val="1"/>
+      <w:numFmt w:val="bullet"/>
+      <w:lvlText w:val=""/>
+      <w:lvlJc w:val="left"/>
+      <w:pPr>
+        <w:ind w:left="6480" w:hanging="360"/>
+      </w:pPr>
+      <w:rPr>
+        <w:rFonts w:ascii="Wingdings" w:hAnsi="Wingdings" w:hint="default"/>
+      </w:rPr>
+    </w:lvl>
+  </w:abstractNum>
   <w:num w:numId="1">
-    <w:abstractNumId w:val="0"/>
+    <w:abstractNumId w:val="1"/>
   </w:num>
   <w:num w:numId="2">
+    <w:abstractNumId w:val="1"/>
+  </w:num>
+  <w:num w:numId="3">
     <w:abstractNumId w:val="0"/>
   </w:num>
 </w:numbering>
@@ -702,7 +1102,6 @@
     <w:next w:val="Normal"/>
     <w:link w:val="Heading5Char"/>
     <w:uiPriority w:val="9"/>
-    <w:semiHidden/>
     <w:unhideWhenUsed/>
     <w:qFormat/>
     <w:rsid w:val="0006554B"/>
@@ -723,7 +1122,6 @@
     <w:next w:val="Normal"/>
     <w:link w:val="Heading6Char"/>
     <w:uiPriority w:val="9"/>
-    <w:semiHidden/>
     <w:unhideWhenUsed/>
     <w:qFormat/>
     <w:rsid w:val="0006554B"/>
@@ -746,7 +1144,6 @@
     <w:next w:val="Normal"/>
     <w:link w:val="Heading7Char"/>
     <w:uiPriority w:val="9"/>
-    <w:semiHidden/>
     <w:unhideWhenUsed/>
     <w:qFormat/>
     <w:rsid w:val="0006554B"/>
@@ -814,6 +1211,7 @@
   <w:style w:type="character" w:default="1" w:styleId="DefaultParagraphFont">
     <w:name w:val="Default Paragraph Font"/>
     <w:uiPriority w:val="1"/>
+    <w:semiHidden/>
     <w:unhideWhenUsed/>
   </w:style>
   <w:style w:type="table" w:default="1" w:styleId="TableNormal">
@@ -939,7 +1337,6 @@
     <w:basedOn w:val="DefaultParagraphFont"/>
     <w:link w:val="Heading5"/>
     <w:uiPriority w:val="9"/>
-    <w:semiHidden/>
     <w:rsid w:val="0006554B"/>
     <w:rPr>
       <w:rFonts w:asciiTheme="majorHAnsi" w:eastAsiaTheme="majorEastAsia" w:hAnsiTheme="majorHAnsi" w:cstheme="majorBidi"/>
@@ -951,7 +1348,6 @@
     <w:basedOn w:val="DefaultParagraphFont"/>
     <w:link w:val="Heading6"/>
     <w:uiPriority w:val="9"/>
-    <w:semiHidden/>
     <w:rsid w:val="0006554B"/>
     <w:rPr>
       <w:rFonts w:asciiTheme="majorHAnsi" w:eastAsiaTheme="majorEastAsia" w:hAnsiTheme="majorHAnsi" w:cstheme="majorBidi"/>
@@ -965,7 +1361,6 @@
     <w:basedOn w:val="DefaultParagraphFont"/>
     <w:link w:val="Heading7"/>
     <w:uiPriority w:val="9"/>
-    <w:semiHidden/>
     <w:rsid w:val="0006554B"/>
     <w:rPr>
       <w:rFonts w:asciiTheme="majorHAnsi" w:eastAsiaTheme="majorEastAsia" w:hAnsiTheme="majorHAnsi" w:cstheme="majorBidi"/>

</xml_diff>

<commit_message>
updating ad_assumptions.doc, ad_assumptions.pdf, ad_uml.pdf, ad_conceptual
</commit_message>
<xml_diff>
--- a/Assignments/Ass1A/ad_assumptions.docx
+++ b/Assignments/Ass1A/ad_assumptions.docx
@@ -148,40 +148,20 @@
         <w:rPr>
           <w:lang w:val="en-US"/>
         </w:rPr>
-        <w:t xml:space="preserve">, </w:t>
+        <w:t xml:space="preserve">, and </w:t>
       </w:r>
       <w:proofErr w:type="spellStart"/>
       <w:r>
         <w:rPr>
           <w:lang w:val="en-US"/>
         </w:rPr>
-        <w:t>visit_c</w:t>
-      </w:r>
-      <w:r>
-        <w:rPr>
-          <w:lang w:val="en-US"/>
-        </w:rPr>
-        <w:t>linic</w:t>
+        <w:t>attending_vet</w:t>
       </w:r>
       <w:proofErr w:type="spellEnd"/>
       <w:r>
         <w:rPr>
           <w:lang w:val="en-US"/>
         </w:rPr>
-        <w:t xml:space="preserve">, and </w:t>
-      </w:r>
-      <w:proofErr w:type="spellStart"/>
-      <w:r>
-        <w:rPr>
-          <w:lang w:val="en-US"/>
-        </w:rPr>
-        <w:t>attending_vet</w:t>
-      </w:r>
-      <w:proofErr w:type="spellEnd"/>
-      <w:r>
-        <w:rPr>
-          <w:lang w:val="en-US"/>
-        </w:rPr>
         <w:t xml:space="preserve"> are used as keys</w:t>
       </w:r>
       <w:r>
@@ -200,19 +180,13 @@
         <w:rPr>
           <w:lang w:val="en-US"/>
         </w:rPr>
-        <w:t>more than 1</w:t>
-      </w:r>
-      <w:r>
-        <w:rPr>
-          <w:lang w:val="en-US"/>
-        </w:rPr>
-        <w:t xml:space="preserve"> clinic at the same date and time</w:t>
-      </w:r>
-      <w:r>
-        <w:rPr>
-          <w:lang w:val="en-US"/>
-        </w:rPr>
-        <w:t>, so it is unique for every visit.</w:t>
+        <w:t xml:space="preserve">places at the same date and time, </w:t>
+      </w:r>
+      <w:r>
+        <w:rPr>
+          <w:lang w:val="en-US"/>
+        </w:rPr>
+        <w:t>so it is unique for every visit.</w:t>
       </w:r>
     </w:p>
     <w:p>
@@ -245,7 +219,21 @@
         <w:rPr>
           <w:lang w:val="en-US"/>
         </w:rPr>
-        <w:t xml:space="preserve"> entity I added a </w:t>
+        <w:t xml:space="preserve"> entity I added </w:t>
+      </w:r>
+      <w:proofErr w:type="gramStart"/>
+      <w:r>
+        <w:rPr>
+          <w:lang w:val="en-US"/>
+        </w:rPr>
+        <w:t>a</w:t>
+      </w:r>
+      <w:proofErr w:type="gramEnd"/>
+      <w:r>
+        <w:rPr>
+          <w:lang w:val="en-US"/>
+        </w:rPr>
+        <w:t xml:space="preserve"> </w:t>
       </w:r>
       <w:proofErr w:type="spellStart"/>
       <w:r>
@@ -350,7 +338,21 @@
         <w:rPr>
           <w:lang w:val="en-US"/>
         </w:rPr>
-        <w:t>, if there isn’t one (the vet is not a specialist vet) it will contain ”None”.</w:t>
+        <w:t xml:space="preserve">, if there isn’t one (the vet is not a specialist vet) it will </w:t>
+      </w:r>
+      <w:proofErr w:type="gramStart"/>
+      <w:r>
+        <w:rPr>
+          <w:lang w:val="en-US"/>
+        </w:rPr>
+        <w:t>contain ”None</w:t>
+      </w:r>
+      <w:proofErr w:type="gramEnd"/>
+      <w:r>
+        <w:rPr>
+          <w:lang w:val="en-US"/>
+        </w:rPr>
+        <w:t>”.</w:t>
       </w:r>
     </w:p>
     <w:sectPr>

</xml_diff>

<commit_message>
updating ad_assumptions.docx ad ad_assumptions.pdf
</commit_message>
<xml_diff>
--- a/Assignments/Ass1A/ad_assumptions.docx
+++ b/Assignments/Ass1A/ad_assumptions.docx
@@ -114,7 +114,13 @@
         <w:rPr>
           <w:lang w:val="en-US"/>
         </w:rPr>
-        <w:t xml:space="preserve"> entity, </w:t>
+        <w:t xml:space="preserve"> entity</w:t>
+      </w:r>
+      <w:r>
+        <w:rPr>
+          <w:lang w:val="en-US"/>
+        </w:rPr>
+        <w:t xml:space="preserve">: </w:t>
       </w:r>
       <w:proofErr w:type="spellStart"/>
       <w:r>
@@ -373,6 +379,135 @@
           <w:lang w:val="en-US"/>
         </w:rPr>
         <w:t>”.</w:t>
+      </w:r>
+    </w:p>
+    <w:p>
+      <w:pPr>
+        <w:pStyle w:val="ListParagraph"/>
+        <w:numPr>
+          <w:ilvl w:val="0"/>
+          <w:numId w:val="3"/>
+        </w:numPr>
+        <w:spacing w:line="360" w:lineRule="auto"/>
+        <w:rPr>
+          <w:lang w:val="en-US"/>
+        </w:rPr>
+      </w:pPr>
+      <w:r>
+        <w:rPr>
+          <w:lang w:val="en-US"/>
+        </w:rPr>
+        <w:t xml:space="preserve">For the </w:t>
+      </w:r>
+      <w:r>
+        <w:rPr>
+          <w:b/>
+          <w:bCs/>
+          <w:lang w:val="en-US"/>
+        </w:rPr>
+        <w:t>Drug</w:t>
+      </w:r>
+      <w:r>
+        <w:rPr>
+          <w:lang w:val="en-US"/>
+        </w:rPr>
+        <w:t xml:space="preserve"> entity: </w:t>
+      </w:r>
+      <w:proofErr w:type="spellStart"/>
+      <w:r>
+        <w:rPr>
+          <w:lang w:val="en-US"/>
+        </w:rPr>
+        <w:t>drug_id</w:t>
+      </w:r>
+      <w:proofErr w:type="spellEnd"/>
+      <w:r>
+        <w:rPr>
+          <w:lang w:val="en-US"/>
+        </w:rPr>
+        <w:t xml:space="preserve">, </w:t>
+      </w:r>
+      <w:proofErr w:type="spellStart"/>
+      <w:r>
+        <w:rPr>
+          <w:lang w:val="en-US"/>
+        </w:rPr>
+        <w:t>animal_id</w:t>
+      </w:r>
+      <w:proofErr w:type="spellEnd"/>
+      <w:r>
+        <w:rPr>
+          <w:lang w:val="en-US"/>
+        </w:rPr>
+        <w:t xml:space="preserve">, and </w:t>
+      </w:r>
+      <w:proofErr w:type="spellStart"/>
+      <w:r>
+        <w:rPr>
+          <w:lang w:val="en-US"/>
+        </w:rPr>
+        <w:t>visit_date</w:t>
+      </w:r>
+      <w:proofErr w:type="spellEnd"/>
+      <w:r>
+        <w:rPr>
+          <w:lang w:val="en-US"/>
+        </w:rPr>
+        <w:t xml:space="preserve"> are used as keys because </w:t>
+      </w:r>
+      <w:r>
+        <w:rPr>
+          <w:lang w:val="en-US"/>
+        </w:rPr>
+        <w:t xml:space="preserve">it isn’t possible for the same </w:t>
+      </w:r>
+      <w:r>
+        <w:rPr>
+          <w:lang w:val="en-US"/>
+        </w:rPr>
+        <w:t xml:space="preserve">animal </w:t>
+      </w:r>
+      <w:r>
+        <w:rPr>
+          <w:lang w:val="en-US"/>
+        </w:rPr>
+        <w:t>to</w:t>
+      </w:r>
+      <w:r>
+        <w:rPr>
+          <w:lang w:val="en-US"/>
+        </w:rPr>
+        <w:t xml:space="preserve"> be prescribed the same drug on the same </w:t>
+      </w:r>
+      <w:r>
+        <w:rPr>
+          <w:lang w:val="en-US"/>
+        </w:rPr>
+        <w:t xml:space="preserve">day </w:t>
+      </w:r>
+      <w:r>
+        <w:rPr>
+          <w:lang w:val="en-US"/>
+        </w:rPr>
+        <w:t>but with different dosage or frequency of</w:t>
+      </w:r>
+      <w:r>
+        <w:rPr>
+          <w:lang w:val="en-US"/>
+        </w:rPr>
+        <w:t xml:space="preserve"> </w:t>
+      </w:r>
+      <w:r>
+        <w:rPr>
+          <w:lang w:val="en-US"/>
+        </w:rPr>
+        <w:t>administration</w:t>
+      </w:r>
+      <w:r>
+        <w:rPr>
+          <w:lang w:val="en-US"/>
+        </w:rPr>
+        <w:t>, so it is unique for every prescription.</w:t>
       </w:r>
     </w:p>
     <w:sectPr>

</xml_diff>